<commit_message>
Updated resume with more accurate dates
</commit_message>
<xml_diff>
--- a/_data/TJHelmResume.docx
+++ b/_data/TJHelmResume.docx
@@ -112,7 +112,6 @@
     </w:p>
     <w:p>
       <w:pPr>
-        <w:pStyle w:val="ListParagraph"/>
         <w:spacing w:after="0"/>
       </w:pPr>
     </w:p>
@@ -155,10 +154,16 @@
         <w:t>2021 –</w:t>
       </w:r>
       <w:r>
-        <w:t xml:space="preserve"> Current </w:t>
-      </w:r>
-      <w:r>
-        <w:t>~ 2 years</w:t>
+        <w:t xml:space="preserve"> August 2023 </w:t>
+      </w:r>
+      <w:r>
+        <w:t>~ 2</w:t>
+      </w:r>
+      <w:r>
+        <w:t xml:space="preserve"> 1/2</w:t>
+      </w:r>
+      <w:r>
+        <w:t xml:space="preserve"> years</w:t>
       </w:r>
     </w:p>
     <w:p>

</xml_diff>